<commit_message>
Documento Entrega - Esqueleto hecho
</commit_message>
<xml_diff>
--- a/DAGSS_3.docx
+++ b/DAGSS_3.docx
@@ -72,6 +72,7 @@
                               </w:rPr>
                               <w:t xml:space="preserve">. </w:t>
                             </w:r>
+                            <w:proofErr w:type="spellStart"/>
                             <w:r>
                               <w:rPr>
                                 <w:smallCaps/>
@@ -80,6 +81,7 @@
                               </w:rPr>
                               <w:t>GoF</w:t>
                             </w:r>
+                            <w:proofErr w:type="spellEnd"/>
                           </w:p>
                           <w:p>
                             <w:pPr>
@@ -217,13 +219,23 @@
                               <w:jc w:val="right"/>
                               <w:textDirection w:val="btLr"/>
                             </w:pPr>
+                            <w:proofErr w:type="spellStart"/>
                             <w:r>
                               <w:rPr>
                                 <w:rFonts w:ascii="Arial" w:eastAsia="Arial" w:hAnsi="Arial" w:cs="Arial"/>
                                 <w:color w:val="595959"/>
                                 <w:sz w:val="28"/>
                               </w:rPr>
-                              <w:t>Currás Rodríguez, Alexandre</w:t>
+                              <w:t>Currás</w:t>
+                            </w:r>
+                            <w:proofErr w:type="spellEnd"/>
+                            <w:r>
+                              <w:rPr>
+                                <w:rFonts w:ascii="Arial" w:eastAsia="Arial" w:hAnsi="Arial" w:cs="Arial"/>
+                                <w:color w:val="595959"/>
+                                <w:sz w:val="28"/>
+                              </w:rPr>
+                              <w:t xml:space="preserve"> Rodríguez, Alexandre</w:t>
                             </w:r>
                           </w:p>
                           <w:p>
@@ -594,23 +606,11 @@
         <w:t xml:space="preserve">Para este ejercicio hemos decidido usar el patrón Decorador. Este patrón permitirá añadir complementos en el futuro sin necesidad de modificar las clases ya existentes, </w:t>
       </w:r>
       <w:r>
-        <w:t>siendo solo necesario crear la clase del nuevo componente y modificar la lectura del fichero para establecer el nuevo complemento.</w:t>
+        <w:t xml:space="preserve">siendo solo necesario crear la clase del nuevo componente y modificar la lectura del fichero para establecer el nuevo complemento. </w:t>
       </w:r>
       <w:bookmarkStart w:id="0" w:name="_GoBack"/>
       <w:bookmarkEnd w:id="0"/>
-      <w:r>
-        <w:t xml:space="preserve"> </w:t>
-      </w:r>
     </w:p>
-    <w:p>
-      <w:pPr>
-        <w:pStyle w:val="Ttulo1"/>
-      </w:pPr>
-      <w:r>
-        <w:t>Ejercicio 2</w:t>
-      </w:r>
-    </w:p>
-    <w:p/>
     <w:p/>
     <w:sectPr>
       <w:headerReference w:type="default" r:id="rId10"/>
@@ -894,7 +894,7 @@
       </w:pPr>
     </w:pPrDefault>
   </w:docDefaults>
-  <w:latentStyles w:defLockedState="0" w:defUIPriority="99" w:defSemiHidden="0" w:defUnhideWhenUsed="0" w:defQFormat="0" w:count="377">
+  <w:latentStyles w:defLockedState="0" w:defUIPriority="99" w:defSemiHidden="0" w:defUnhideWhenUsed="0" w:defQFormat="0" w:count="376">
     <w:lsdException w:name="Normal" w:uiPriority="0" w:qFormat="1"/>
     <w:lsdException w:name="heading 1" w:uiPriority="9" w:qFormat="1"/>
     <w:lsdException w:name="heading 2" w:semiHidden="1" w:uiPriority="9" w:unhideWhenUsed="1" w:qFormat="1"/>
@@ -1271,7 +1271,6 @@
     <w:lsdException w:name="Hashtag" w:semiHidden="1" w:unhideWhenUsed="1"/>
     <w:lsdException w:name="Unresolved Mention" w:semiHidden="1" w:unhideWhenUsed="1"/>
     <w:lsdException w:name="Smart Link" w:semiHidden="1" w:unhideWhenUsed="1"/>
-    <w:lsdException w:name="Smart Link Error" w:semiHidden="1" w:unhideWhenUsed="1"/>
   </w:latentStyles>
   <w:style w:type="paragraph" w:default="1" w:styleId="Normal">
     <w:name w:val="Normal"/>

</xml_diff>

<commit_message>
Cosas hechas en la Uni
</commit_message>
<xml_diff>
--- a/DAGSS_3.docx
+++ b/DAGSS_3.docx
@@ -62,7 +62,7 @@
                                 <w:color w:val="5B9BD5"/>
                                 <w:sz w:val="64"/>
                               </w:rPr>
-                              <w:t>2</w:t>
+                              <w:t>1</w:t>
                             </w:r>
                             <w:r>
                               <w:rPr>
@@ -82,6 +82,14 @@
                               <w:t>GoF</w:t>
                             </w:r>
                             <w:proofErr w:type="spellEnd"/>
+                            <w:r>
+                              <w:rPr>
+                                <w:smallCaps/>
+                                <w:color w:val="5B9BD5"/>
+                                <w:sz w:val="64"/>
+                              </w:rPr>
+                              <w:t xml:space="preserve"> - 2</w:t>
+                            </w:r>
                           </w:p>
                           <w:p>
                             <w:pPr>
@@ -133,7 +141,7 @@
                           <w:color w:val="5B9BD5"/>
                           <w:sz w:val="64"/>
                         </w:rPr>
-                        <w:t>2</w:t>
+                        <w:t>1</w:t>
                       </w:r>
                       <w:r>
                         <w:rPr>
@@ -143,6 +151,7 @@
                         </w:rPr>
                         <w:t xml:space="preserve">. </w:t>
                       </w:r>
+                      <w:proofErr w:type="spellStart"/>
                       <w:r>
                         <w:rPr>
                           <w:smallCaps/>
@@ -150,6 +159,15 @@
                           <w:sz w:val="64"/>
                         </w:rPr>
                         <w:t>GoF</w:t>
+                      </w:r>
+                      <w:proofErr w:type="spellEnd"/>
+                      <w:r>
+                        <w:rPr>
+                          <w:smallCaps/>
+                          <w:color w:val="5B9BD5"/>
+                          <w:sz w:val="64"/>
+                        </w:rPr>
+                        <w:t xml:space="preserve"> - 2</w:t>
                       </w:r>
                     </w:p>
                     <w:p>
@@ -275,13 +293,23 @@
                         <w:jc w:val="right"/>
                         <w:textDirection w:val="btLr"/>
                       </w:pPr>
+                      <w:proofErr w:type="spellStart"/>
                       <w:r>
                         <w:rPr>
                           <w:rFonts w:ascii="Arial" w:eastAsia="Arial" w:hAnsi="Arial" w:cs="Arial"/>
                           <w:color w:val="595959"/>
                           <w:sz w:val="28"/>
                         </w:rPr>
-                        <w:t>Currás Rodríguez, Alexandre</w:t>
+                        <w:t>Currás</w:t>
+                      </w:r>
+                      <w:proofErr w:type="spellEnd"/>
+                      <w:r>
+                        <w:rPr>
+                          <w:rFonts w:ascii="Arial" w:eastAsia="Arial" w:hAnsi="Arial" w:cs="Arial"/>
+                          <w:color w:val="595959"/>
+                          <w:sz w:val="28"/>
+                        </w:rPr>
+                        <w:t xml:space="preserve"> Rodríguez, Alexandre</w:t>
                       </w:r>
                     </w:p>
                     <w:p>
@@ -602,16 +630,20 @@
       </w:r>
     </w:p>
     <w:p>
+      <w:pPr>
+        <w:spacing w:before="240"/>
+      </w:pPr>
       <w:r>
         <w:t xml:space="preserve">Para este ejercicio hemos decidido usar el patrón Decorador. Este patrón permitirá añadir complementos en el futuro sin necesidad de modificar las clases ya existentes, </w:t>
       </w:r>
       <w:r>
         <w:t xml:space="preserve">siendo solo necesario crear la clase del nuevo componente y modificar la lectura del fichero para establecer el nuevo complemento. </w:t>
       </w:r>
+    </w:p>
+    <w:p>
       <w:bookmarkStart w:id="0" w:name="_GoBack"/>
       <w:bookmarkEnd w:id="0"/>
     </w:p>
-    <w:p/>
     <w:sectPr>
       <w:headerReference w:type="default" r:id="rId10"/>
       <w:footerReference w:type="default" r:id="rId11"/>

</xml_diff>

<commit_message>
Documentos 3 y 4 actualizados
</commit_message>
<xml_diff>
--- a/DAGSS_3.docx
+++ b/DAGSS_3.docx
@@ -72,7 +72,6 @@
                               </w:rPr>
                               <w:t xml:space="preserve">. </w:t>
                             </w:r>
-                            <w:proofErr w:type="spellStart"/>
                             <w:r>
                               <w:rPr>
                                 <w:smallCaps/>
@@ -81,14 +80,13 @@
                               </w:rPr>
                               <w:t>GoF</w:t>
                             </w:r>
-                            <w:proofErr w:type="spellEnd"/>
                             <w:r>
                               <w:rPr>
                                 <w:smallCaps/>
                                 <w:color w:val="5B9BD5"/>
                                 <w:sz w:val="64"/>
                               </w:rPr>
-                              <w:t xml:space="preserve"> - 2</w:t>
+                              <w:t>-2</w:t>
                             </w:r>
                           </w:p>
                           <w:p>
@@ -151,7 +149,6 @@
                         </w:rPr>
                         <w:t xml:space="preserve">. </w:t>
                       </w:r>
-                      <w:proofErr w:type="spellStart"/>
                       <w:r>
                         <w:rPr>
                           <w:smallCaps/>
@@ -160,14 +157,13 @@
                         </w:rPr>
                         <w:t>GoF</w:t>
                       </w:r>
-                      <w:proofErr w:type="spellEnd"/>
                       <w:r>
                         <w:rPr>
                           <w:smallCaps/>
                           <w:color w:val="5B9BD5"/>
                           <w:sz w:val="64"/>
                         </w:rPr>
-                        <w:t xml:space="preserve"> - 2</w:t>
+                        <w:t>-2</w:t>
                       </w:r>
                     </w:p>
                     <w:p>
@@ -620,6 +616,7 @@
     <w:p>
       <w:pPr>
         <w:pStyle w:val="Ttulo1"/>
+        <w:spacing w:after="240"/>
       </w:pPr>
       <w:r>
         <w:br w:type="page"/>
@@ -631,9 +628,18 @@
     </w:p>
     <w:p>
       <w:pPr>
-        <w:spacing w:before="240"/>
+        <w:pStyle w:val="Ttulo2"/>
+        <w:spacing w:after="240"/>
       </w:pPr>
       <w:r>
+        <w:t>Justificación</w:t>
+      </w:r>
+      <w:r>
+        <w:t xml:space="preserve"> de patrones</w:t>
+      </w:r>
+    </w:p>
+    <w:p>
+      <w:r>
         <w:t>Para este ejercicio hemos decidido usar el patrón Decorador</w:t>
       </w:r>
       <w:r>
@@ -653,48 +659,112 @@
       </w:r>
       <w:r>
         <w:t xml:space="preserve">. </w:t>
+      </w:r>
+    </w:p>
+    <w:p>
+      <w:r>
+        <w:t xml:space="preserve">Este patrón </w:t>
+      </w:r>
+      <w:r>
+        <w:t>evita que se produzca una explosión combinatoria de “complementos</w:t>
+      </w:r>
+      <w:r>
+        <w:t>”</w:t>
+      </w:r>
+      <w:r>
+        <w:t xml:space="preserve">, además de </w:t>
+      </w:r>
+      <w:r>
+        <w:t xml:space="preserve">proporcionar flexibilidad y </w:t>
+      </w:r>
+      <w:r>
+        <w:t>permit</w:t>
+      </w:r>
+      <w:r>
+        <w:t xml:space="preserve">ir agregar </w:t>
+      </w:r>
+      <w:r>
+        <w:t xml:space="preserve">complementos en el futuro sin necesidad de modificar las clases ya existentes, </w:t>
+      </w:r>
+      <w:r>
+        <w:t>siendo solo necesario crear la clase del nuevo componente y modificar la lectura del fichero pa</w:t>
+      </w:r>
+      <w:bookmarkStart w:id="0" w:name="_GoBack"/>
+      <w:bookmarkEnd w:id="0"/>
+      <w:r>
+        <w:t xml:space="preserve">ra establecer el nuevo complemento. </w:t>
       </w:r>
     </w:p>
     <w:p>
       <w:pPr>
-        <w:spacing w:before="240"/>
+        <w:pStyle w:val="Ttulo2"/>
+        <w:spacing w:after="240"/>
       </w:pPr>
       <w:r>
-        <w:t xml:space="preserve">Este patrón </w:t>
-      </w:r>
-      <w:r>
-        <w:t>evita que se produzca una explosión combinatoria de “complementos</w:t>
-      </w:r>
-      <w:r>
-        <w:t>”</w:t>
-      </w:r>
-      <w:r>
-        <w:t xml:space="preserve">, además de </w:t>
-      </w:r>
-      <w:r>
-        <w:t xml:space="preserve">proporcionar flexibilidad y </w:t>
-      </w:r>
-      <w:r>
-        <w:t>permit</w:t>
-      </w:r>
-      <w:r>
-        <w:t xml:space="preserve">ir agregar </w:t>
-      </w:r>
-      <w:r>
-        <w:t xml:space="preserve">complementos en el futuro sin necesidad de modificar las clases ya existentes, </w:t>
-      </w:r>
-      <w:r>
-        <w:t>siendo solo necesario crear la clase del nuevo componente y modificar la lectur</w:t>
-      </w:r>
-      <w:bookmarkStart w:id="0" w:name="_GoBack"/>
-      <w:bookmarkEnd w:id="0"/>
-      <w:r>
-        <w:t xml:space="preserve">a del fichero para establecer el nuevo complemento. </w:t>
+        <w:t>Diagrama de clases</w:t>
+      </w:r>
+    </w:p>
+    <w:p>
+      <w:pPr>
+        <w:jc w:val="center"/>
+      </w:pPr>
+      <w:r>
+        <w:rPr>
+          <w:noProof/>
+        </w:rPr>
+        <w:drawing>
+          <wp:inline distT="0" distB="0" distL="0" distR="0" wp14:anchorId="520E72FB" wp14:editId="05CDDB38">
+            <wp:extent cx="5402580" cy="1973580"/>
+            <wp:effectExtent l="0" t="0" r="7620" b="7620"/>
+            <wp:docPr id="5" name="Imagen 5"/>
+            <wp:cNvGraphicFramePr>
+              <a:graphicFrameLocks xmlns:a="http://schemas.openxmlformats.org/drawingml/2006/main" noChangeAspect="1"/>
+            </wp:cNvGraphicFramePr>
+            <a:graphic xmlns:a="http://schemas.openxmlformats.org/drawingml/2006/main">
+              <a:graphicData uri="http://schemas.openxmlformats.org/drawingml/2006/picture">
+                <pic:pic xmlns:pic="http://schemas.openxmlformats.org/drawingml/2006/picture">
+                  <pic:nvPicPr>
+                    <pic:cNvPr id="0" name="Picture 1"/>
+                    <pic:cNvPicPr>
+                      <a:picLocks noChangeAspect="1" noChangeArrowheads="1"/>
+                    </pic:cNvPicPr>
+                  </pic:nvPicPr>
+                  <pic:blipFill>
+                    <a:blip r:embed="rId10">
+                      <a:extLst>
+                        <a:ext uri="{28A0092B-C50C-407E-A947-70E740481C1C}">
+                          <a14:useLocalDpi xmlns:a14="http://schemas.microsoft.com/office/drawing/2010/main" val="0"/>
+                        </a:ext>
+                      </a:extLst>
+                    </a:blip>
+                    <a:srcRect/>
+                    <a:stretch>
+                      <a:fillRect/>
+                    </a:stretch>
+                  </pic:blipFill>
+                  <pic:spPr bwMode="auto">
+                    <a:xfrm>
+                      <a:off x="0" y="0"/>
+                      <a:ext cx="5402580" cy="1973580"/>
+                    </a:xfrm>
+                    <a:prstGeom prst="rect">
+                      <a:avLst/>
+                    </a:prstGeom>
+                    <a:noFill/>
+                    <a:ln>
+                      <a:noFill/>
+                    </a:ln>
+                  </pic:spPr>
+                </pic:pic>
+              </a:graphicData>
+            </a:graphic>
+          </wp:inline>
+        </w:drawing>
       </w:r>
     </w:p>
     <w:sectPr>
-      <w:headerReference w:type="default" r:id="rId10"/>
-      <w:footerReference w:type="default" r:id="rId11"/>
+      <w:headerReference w:type="default" r:id="rId11"/>
+      <w:footerReference w:type="default" r:id="rId12"/>
       <w:pgSz w:w="11906" w:h="16838"/>
       <w:pgMar w:top="1417" w:right="1701" w:bottom="1417" w:left="1701" w:header="708" w:footer="708" w:gutter="0"/>
       <w:pgNumType w:start="0"/>

</xml_diff>

<commit_message>
GoF2: Cambios finales para entrega
</commit_message>
<xml_diff>
--- a/DAGSS_3.docx
+++ b/DAGSS_3.docx
@@ -542,7 +542,7 @@
                               <a:avLst/>
                             </a:prstGeom>
                             <a:blipFill rotWithShape="1">
-                              <a:blip r:embed="rId8">
+                              <a:blip r:embed="rId9">
                                 <a:alphaModFix/>
                               </a:blip>
                               <a:stretch>
@@ -594,7 +594,7 @@
                     <v:path arrowok="t" o:extrusionok="f"/>
                   </v:shape>
                   <v:rect id="Rectángulo 4" o:spid="_x0000_s1033" style="position:absolute;width:73152;height:12161;visibility:visible;mso-wrap-style:square;v-text-anchor:middle" o:gfxdata="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" stroked="f">
-                    <v:fill r:id="rId9" o:title="" recolor="t" rotate="t" type="frame"/>
+                    <v:fill r:id="rId10" o:title="" recolor="t" rotate="t" type="frame"/>
                     <v:textbox inset="2.53958mm,2.53958mm,2.53958mm,2.53958mm">
                       <w:txbxContent>
                         <w:p>
@@ -687,12 +687,7 @@
         <w:t xml:space="preserve">complementos en el futuro sin necesidad de modificar las clases ya existentes, </w:t>
       </w:r>
       <w:r>
-        <w:t>siendo solo necesario crear la clase del nuevo componente y modificar la lectura del fichero pa</w:t>
-      </w:r>
-      <w:bookmarkStart w:id="0" w:name="_GoBack"/>
-      <w:bookmarkEnd w:id="0"/>
-      <w:r>
-        <w:t xml:space="preserve">ra establecer el nuevo complemento. </w:t>
+        <w:t xml:space="preserve">siendo solo necesario crear la clase del nuevo componente y modificar la lectura del fichero para establecer el nuevo complemento. </w:t>
       </w:r>
     </w:p>
     <w:p>
@@ -705,18 +700,15 @@
       </w:r>
     </w:p>
     <w:p>
-      <w:pPr>
-        <w:jc w:val="center"/>
-      </w:pPr>
       <w:r>
         <w:rPr>
           <w:noProof/>
         </w:rPr>
         <w:drawing>
-          <wp:inline distT="0" distB="0" distL="0" distR="0" wp14:anchorId="520E72FB" wp14:editId="05CDDB38">
-            <wp:extent cx="5402580" cy="1973580"/>
-            <wp:effectExtent l="0" t="0" r="7620" b="7620"/>
-            <wp:docPr id="5" name="Imagen 5"/>
+          <wp:inline distT="0" distB="0" distL="0" distR="0" wp14:anchorId="75C64C5F" wp14:editId="7AA2C801">
+            <wp:extent cx="5400040" cy="2216150"/>
+            <wp:effectExtent l="0" t="0" r="0" b="3810"/>
+            <wp:docPr id="9" name="Imagen 9"/>
             <wp:cNvGraphicFramePr>
               <a:graphicFrameLocks xmlns:a="http://schemas.openxmlformats.org/drawingml/2006/main" noChangeAspect="1"/>
             </wp:cNvGraphicFramePr>
@@ -724,36 +716,29 @@
               <a:graphicData uri="http://schemas.openxmlformats.org/drawingml/2006/picture">
                 <pic:pic xmlns:pic="http://schemas.openxmlformats.org/drawingml/2006/picture">
                   <pic:nvPicPr>
-                    <pic:cNvPr id="0" name="Picture 1"/>
-                    <pic:cNvPicPr>
-                      <a:picLocks noChangeAspect="1" noChangeArrowheads="1"/>
-                    </pic:cNvPicPr>
+                    <pic:cNvPr id="9" name="Ejercicio 1.jpg"/>
+                    <pic:cNvPicPr/>
                   </pic:nvPicPr>
                   <pic:blipFill>
-                    <a:blip r:embed="rId10">
+                    <a:blip r:embed="rId11">
                       <a:extLst>
                         <a:ext uri="{28A0092B-C50C-407E-A947-70E740481C1C}">
                           <a14:useLocalDpi xmlns:a14="http://schemas.microsoft.com/office/drawing/2010/main" val="0"/>
                         </a:ext>
                       </a:extLst>
                     </a:blip>
-                    <a:srcRect/>
                     <a:stretch>
                       <a:fillRect/>
                     </a:stretch>
                   </pic:blipFill>
-                  <pic:spPr bwMode="auto">
+                  <pic:spPr>
                     <a:xfrm>
                       <a:off x="0" y="0"/>
-                      <a:ext cx="5402580" cy="1973580"/>
+                      <a:ext cx="5400040" cy="2216150"/>
                     </a:xfrm>
                     <a:prstGeom prst="rect">
                       <a:avLst/>
                     </a:prstGeom>
-                    <a:noFill/>
-                    <a:ln>
-                      <a:noFill/>
-                    </a:ln>
                   </pic:spPr>
                 </pic:pic>
               </a:graphicData>
@@ -761,10 +746,12 @@
           </wp:inline>
         </w:drawing>
       </w:r>
+      <w:bookmarkStart w:id="0" w:name="_GoBack"/>
+      <w:bookmarkEnd w:id="0"/>
     </w:p>
     <w:sectPr>
-      <w:headerReference w:type="default" r:id="rId11"/>
-      <w:footerReference w:type="default" r:id="rId12"/>
+      <w:headerReference w:type="default" r:id="rId12"/>
+      <w:footerReference w:type="default" r:id="rId13"/>
       <w:pgSz w:w="11906" w:h="16838"/>
       <w:pgMar w:top="1417" w:right="1701" w:bottom="1417" w:left="1701" w:header="708" w:footer="708" w:gutter="0"/>
       <w:pgNumType w:start="0"/>
@@ -2486,6 +2473,10 @@
 </go:gDocsCustomXmlDataStorage>
 </file>
 
+<file path=customXml/item2.xml><?xml version="1.0" encoding="utf-8"?>
+<b:Sources xmlns:b="http://schemas.openxmlformats.org/officeDocument/2006/bibliography" xmlns="http://schemas.openxmlformats.org/officeDocument/2006/bibliography" SelectedStyle="\APASixthEditionOfficeOnline.xsl" StyleName="APA" Version="6"/>
+</file>
+
 <file path=customXml/itemProps1.xml><?xml version="1.0" encoding="utf-8"?>
 <ds:datastoreItem xmlns:ds="http://schemas.openxmlformats.org/officeDocument/2006/customXml" ds:itemID="{11111111-1234-1234-1234-123412341234}">
   <ds:schemaRefs>
@@ -2493,4 +2484,12 @@
     <ds:schemaRef ds:uri="http://schemas.openxmlformats.org/officeDocument/2006/relationships"/>
   </ds:schemaRefs>
 </ds:datastoreItem>
+</file>
+
+<file path=customXml/itemProps2.xml><?xml version="1.0" encoding="utf-8"?>
+<ds:datastoreItem xmlns:ds="http://schemas.openxmlformats.org/officeDocument/2006/customXml" ds:itemID="{D80A9843-E216-4B1D-9285-1CC52800FDB8}">
+  <ds:schemaRefs>
+    <ds:schemaRef ds:uri="http://schemas.openxmlformats.org/officeDocument/2006/bibliography"/>
+  </ds:schemaRefs>
+</ds:datastoreItem>
 </file>
</xml_diff>